<commit_message>
changed info model, v1.20
</commit_message>
<xml_diff>
--- a/txt/ochaplashkin.docx
+++ b/txt/ochaplashkin.docx
@@ -184,7 +184,7 @@
             </w:rPr>
             <w:fldChar w:fldCharType="separate"/>
           </w:r>
-          <w:hyperlink w:anchor="_Toc10067836" w:history="1">
+          <w:hyperlink w:anchor="_Toc10120838" w:history="1">
             <w:r>
               <w:rPr>
                 <w:rStyle w:val="Hyperlink"/>
@@ -227,7 +227,7 @@
                 <w:sz w:val="28"/>
                 <w:szCs w:val="28"/>
               </w:rPr>
-              <w:instrText xml:space="preserve"> PAGEREF _Toc10067836 \h </w:instrText>
+              <w:instrText xml:space="preserve"> PAGEREF _Toc10120838 \h </w:instrText>
             </w:r>
             <w:r>
               <w:rPr>
@@ -291,7 +291,7 @@
               <w:szCs w:val="28"/>
             </w:rPr>
           </w:pPr>
-          <w:hyperlink w:anchor="_Toc10067837" w:history="1">
+          <w:hyperlink w:anchor="_Toc10120839" w:history="1">
             <w:r>
               <w:rPr>
                 <w:rStyle w:val="Hyperlink"/>
@@ -334,7 +334,7 @@
                 <w:sz w:val="28"/>
                 <w:szCs w:val="28"/>
               </w:rPr>
-              <w:instrText xml:space="preserve"> PAGEREF _Toc10067837 \h </w:instrText>
+              <w:instrText xml:space="preserve"> PAGEREF _Toc10120839 \h </w:instrText>
             </w:r>
             <w:r>
               <w:rPr>
@@ -396,7 +396,7 @@
               <w:szCs w:val="28"/>
             </w:rPr>
           </w:pPr>
-          <w:hyperlink w:anchor="_Toc10067838" w:history="1">
+          <w:hyperlink w:anchor="_Toc10120840" w:history="1">
             <w:r>
               <w:rPr>
                 <w:rStyle w:val="Hyperlink"/>
@@ -435,7 +435,7 @@
                 <w:sz w:val="28"/>
                 <w:szCs w:val="28"/>
               </w:rPr>
-              <w:instrText xml:space="preserve"> PAGEREF _Toc10067838 \h </w:instrText>
+              <w:instrText xml:space="preserve"> PAGEREF _Toc10120840 \h </w:instrText>
             </w:r>
             <w:r>
               <w:rPr>
@@ -493,7 +493,7 @@
               <w:szCs w:val="28"/>
             </w:rPr>
           </w:pPr>
-          <w:hyperlink w:anchor="_Toc10067839" w:history="1">
+          <w:hyperlink w:anchor="_Toc10120841" w:history="1">
             <w:r>
               <w:rPr>
                 <w:rStyle w:val="Hyperlink"/>
@@ -532,7 +532,7 @@
                 <w:sz w:val="28"/>
                 <w:szCs w:val="28"/>
               </w:rPr>
-              <w:instrText xml:space="preserve"> PAGEREF _Toc10067839 \h </w:instrText>
+              <w:instrText xml:space="preserve"> PAGEREF _Toc10120841 \h </w:instrText>
             </w:r>
             <w:r>
               <w:rPr>
@@ -590,7 +590,7 @@
               <w:szCs w:val="28"/>
             </w:rPr>
           </w:pPr>
-          <w:hyperlink w:anchor="_Toc10067840" w:history="1">
+          <w:hyperlink w:anchor="_Toc10120842" w:history="1">
             <w:r>
               <w:rPr>
                 <w:rStyle w:val="Hyperlink"/>
@@ -629,7 +629,7 @@
                 <w:sz w:val="28"/>
                 <w:szCs w:val="28"/>
               </w:rPr>
-              <w:instrText xml:space="preserve"> PAGEREF _Toc10067840 \h </w:instrText>
+              <w:instrText xml:space="preserve"> PAGEREF _Toc10120842 \h </w:instrText>
             </w:r>
             <w:r>
               <w:rPr>
@@ -687,7 +687,7 @@
               <w:szCs w:val="28"/>
             </w:rPr>
           </w:pPr>
-          <w:hyperlink w:anchor="_Toc10067841" w:history="1">
+          <w:hyperlink w:anchor="_Toc10120843" w:history="1">
             <w:r>
               <w:rPr>
                 <w:rStyle w:val="Hyperlink"/>
@@ -696,27 +696,7 @@
                 <w:sz w:val="28"/>
                 <w:szCs w:val="28"/>
               </w:rPr>
-              <w:t>1.4. Матема</w:t>
-            </w:r>
-            <w:r>
-              <w:rPr>
-                <w:rStyle w:val="Hyperlink"/>
-                <w:rFonts w:ascii="Times New Roman" w:hAnsi="Times New Roman"/>
-                <w:noProof/>
-                <w:sz w:val="28"/>
-                <w:szCs w:val="28"/>
-              </w:rPr>
-              <w:t>т</w:t>
-            </w:r>
-            <w:r>
-              <w:rPr>
-                <w:rStyle w:val="Hyperlink"/>
-                <w:rFonts w:ascii="Times New Roman" w:hAnsi="Times New Roman"/>
-                <w:noProof/>
-                <w:sz w:val="28"/>
-                <w:szCs w:val="28"/>
-              </w:rPr>
-              <w:t>ическая модель</w:t>
+              <w:t>1.4. Математическая модель</w:t>
             </w:r>
             <w:r>
               <w:rPr>
@@ -746,7 +726,7 @@
                 <w:sz w:val="28"/>
                 <w:szCs w:val="28"/>
               </w:rPr>
-              <w:instrText xml:space="preserve"> PAGEREF _Toc10067841 \h </w:instrText>
+              <w:instrText xml:space="preserve"> PAGEREF _Toc10120843 \h </w:instrText>
             </w:r>
             <w:r>
               <w:rPr>
@@ -806,7 +786,7 @@
               <w:szCs w:val="28"/>
             </w:rPr>
           </w:pPr>
-          <w:hyperlink w:anchor="_Toc10067842" w:history="1">
+          <w:hyperlink w:anchor="_Toc10120844" w:history="1">
             <w:r>
               <w:rPr>
                 <w:rStyle w:val="Hyperlink"/>
@@ -849,7 +829,7 @@
                 <w:sz w:val="28"/>
                 <w:szCs w:val="28"/>
               </w:rPr>
-              <w:instrText xml:space="preserve"> PAGEREF _Toc10067842 \h </w:instrText>
+              <w:instrText xml:space="preserve"> PAGEREF _Toc10120844 \h </w:instrText>
             </w:r>
             <w:r>
               <w:rPr>
@@ -881,7 +861,7 @@
                 <w:sz w:val="28"/>
                 <w:szCs w:val="28"/>
               </w:rPr>
-              <w:t>16</w:t>
+              <w:t>17</w:t>
             </w:r>
             <w:r>
               <w:rPr>
@@ -911,7 +891,7 @@
               <w:szCs w:val="28"/>
             </w:rPr>
           </w:pPr>
-          <w:hyperlink w:anchor="_Toc10067843" w:history="1">
+          <w:hyperlink w:anchor="_Toc10120845" w:history="1">
             <w:r>
               <w:rPr>
                 <w:rStyle w:val="Hyperlink"/>
@@ -950,7 +930,7 @@
                 <w:sz w:val="28"/>
                 <w:szCs w:val="28"/>
               </w:rPr>
-              <w:instrText xml:space="preserve"> PAGEREF _Toc10067843 \h </w:instrText>
+              <w:instrText xml:space="preserve"> PAGEREF _Toc10120845 \h </w:instrText>
             </w:r>
             <w:r>
               <w:rPr>
@@ -979,7 +959,7 @@
                 <w:sz w:val="28"/>
                 <w:szCs w:val="28"/>
               </w:rPr>
-              <w:t>16</w:t>
+              <w:t>17</w:t>
             </w:r>
             <w:r>
               <w:rPr>
@@ -1008,7 +988,7 @@
               <w:szCs w:val="28"/>
             </w:rPr>
           </w:pPr>
-          <w:hyperlink w:anchor="_Toc10067844" w:history="1">
+          <w:hyperlink w:anchor="_Toc10120846" w:history="1">
             <w:r>
               <w:rPr>
                 <w:rStyle w:val="Hyperlink"/>
@@ -1047,7 +1027,7 @@
                 <w:sz w:val="28"/>
                 <w:szCs w:val="28"/>
               </w:rPr>
-              <w:instrText xml:space="preserve"> PAGEREF _Toc10067844 \h </w:instrText>
+              <w:instrText xml:space="preserve"> PAGEREF _Toc10120846 \h </w:instrText>
             </w:r>
             <w:r>
               <w:rPr>
@@ -1076,7 +1056,7 @@
                 <w:sz w:val="28"/>
                 <w:szCs w:val="28"/>
               </w:rPr>
-              <w:t>19</w:t>
+              <w:t>20</w:t>
             </w:r>
             <w:r>
               <w:rPr>
@@ -1105,7 +1085,7 @@
               <w:szCs w:val="28"/>
             </w:rPr>
           </w:pPr>
-          <w:hyperlink w:anchor="_Toc10067845" w:history="1">
+          <w:hyperlink w:anchor="_Toc10120847" w:history="1">
             <w:r>
               <w:rPr>
                 <w:rStyle w:val="Hyperlink"/>
@@ -1144,7 +1124,7 @@
                 <w:sz w:val="28"/>
                 <w:szCs w:val="28"/>
               </w:rPr>
-              <w:instrText xml:space="preserve"> PAGEREF _Toc10067845 \h </w:instrText>
+              <w:instrText xml:space="preserve"> PAGEREF _Toc10120847 \h </w:instrText>
             </w:r>
             <w:r>
               <w:rPr>
@@ -1173,7 +1153,7 @@
                 <w:sz w:val="28"/>
                 <w:szCs w:val="28"/>
               </w:rPr>
-              <w:t>20</w:t>
+              <w:t>21</w:t>
             </w:r>
             <w:r>
               <w:rPr>
@@ -1204,7 +1184,7 @@
               <w:szCs w:val="28"/>
             </w:rPr>
           </w:pPr>
-          <w:hyperlink w:anchor="_Toc10067846" w:history="1">
+          <w:hyperlink w:anchor="_Toc10120848" w:history="1">
             <w:r>
               <w:rPr>
                 <w:rStyle w:val="Hyperlink"/>
@@ -1247,7 +1227,7 @@
                 <w:sz w:val="28"/>
                 <w:szCs w:val="28"/>
               </w:rPr>
-              <w:instrText xml:space="preserve"> PAGEREF _Toc10067846 \h </w:instrText>
+              <w:instrText xml:space="preserve"> PAGEREF _Toc10120848 \h </w:instrText>
             </w:r>
             <w:r>
               <w:rPr>
@@ -1279,7 +1259,7 @@
                 <w:sz w:val="28"/>
                 <w:szCs w:val="28"/>
               </w:rPr>
-              <w:t>22</w:t>
+              <w:t>23</w:t>
             </w:r>
             <w:r>
               <w:rPr>
@@ -1309,7 +1289,7 @@
               <w:szCs w:val="28"/>
             </w:rPr>
           </w:pPr>
-          <w:hyperlink w:anchor="_Toc10067847" w:history="1">
+          <w:hyperlink w:anchor="_Toc10120849" w:history="1">
             <w:r>
               <w:rPr>
                 <w:rStyle w:val="Hyperlink"/>
@@ -1348,7 +1328,7 @@
                 <w:sz w:val="28"/>
                 <w:szCs w:val="28"/>
               </w:rPr>
-              <w:instrText xml:space="preserve"> PAGEREF _Toc10067847 \h </w:instrText>
+              <w:instrText xml:space="preserve"> PAGEREF _Toc10120849 \h </w:instrText>
             </w:r>
             <w:r>
               <w:rPr>
@@ -1377,7 +1357,7 @@
                 <w:sz w:val="28"/>
                 <w:szCs w:val="28"/>
               </w:rPr>
-              <w:t>22</w:t>
+              <w:t>23</w:t>
             </w:r>
             <w:r>
               <w:rPr>
@@ -1406,7 +1386,7 @@
               <w:szCs w:val="28"/>
             </w:rPr>
           </w:pPr>
-          <w:hyperlink w:anchor="_Toc10067848" w:history="1">
+          <w:hyperlink w:anchor="_Toc10120850" w:history="1">
             <w:r>
               <w:rPr>
                 <w:rStyle w:val="Hyperlink"/>
@@ -1445,7 +1425,7 @@
                 <w:sz w:val="28"/>
                 <w:szCs w:val="28"/>
               </w:rPr>
-              <w:instrText xml:space="preserve"> PAGEREF _Toc10067848 \h </w:instrText>
+              <w:instrText xml:space="preserve"> PAGEREF _Toc10120850 \h </w:instrText>
             </w:r>
             <w:r>
               <w:rPr>
@@ -1474,7 +1454,7 @@
                 <w:sz w:val="28"/>
                 <w:szCs w:val="28"/>
               </w:rPr>
-              <w:t>24</w:t>
+              <w:t>25</w:t>
             </w:r>
             <w:r>
               <w:rPr>
@@ -1503,7 +1483,7 @@
               <w:szCs w:val="28"/>
             </w:rPr>
           </w:pPr>
-          <w:hyperlink w:anchor="_Toc10067849" w:history="1">
+          <w:hyperlink w:anchor="_Toc10120851" w:history="1">
             <w:r>
               <w:rPr>
                 <w:rStyle w:val="Hyperlink"/>
@@ -1542,7 +1522,7 @@
                 <w:sz w:val="28"/>
                 <w:szCs w:val="28"/>
               </w:rPr>
-              <w:instrText xml:space="preserve"> PAGEREF _Toc10067849 \h </w:instrText>
+              <w:instrText xml:space="preserve"> PAGEREF _Toc10120851 \h </w:instrText>
             </w:r>
             <w:r>
               <w:rPr>
@@ -1571,7 +1551,7 @@
                 <w:sz w:val="28"/>
                 <w:szCs w:val="28"/>
               </w:rPr>
-              <w:t>33</w:t>
+              <w:t>35</w:t>
             </w:r>
             <w:r>
               <w:rPr>
@@ -1602,7 +1582,7 @@
               <w:szCs w:val="28"/>
             </w:rPr>
           </w:pPr>
-          <w:hyperlink w:anchor="_Toc10067850" w:history="1">
+          <w:hyperlink w:anchor="_Toc10120852" w:history="1">
             <w:r>
               <w:rPr>
                 <w:rStyle w:val="Hyperlink"/>
@@ -1645,7 +1625,7 @@
                 <w:sz w:val="28"/>
                 <w:szCs w:val="28"/>
               </w:rPr>
-              <w:instrText xml:space="preserve"> PAGEREF _Toc10067850 \h </w:instrText>
+              <w:instrText xml:space="preserve"> PAGEREF _Toc10120852 \h </w:instrText>
             </w:r>
             <w:r>
               <w:rPr>
@@ -1677,7 +1657,7 @@
                 <w:sz w:val="28"/>
                 <w:szCs w:val="28"/>
               </w:rPr>
-              <w:t>34</w:t>
+              <w:t>36</w:t>
             </w:r>
             <w:r>
               <w:rPr>
@@ -1709,7 +1689,7 @@
               <w:szCs w:val="28"/>
             </w:rPr>
           </w:pPr>
-          <w:hyperlink w:anchor="_Toc10067851" w:history="1">
+          <w:hyperlink w:anchor="_Toc10120853" w:history="1">
             <w:r>
               <w:rPr>
                 <w:rStyle w:val="Hyperlink"/>
@@ -1752,7 +1732,7 @@
                 <w:sz w:val="28"/>
                 <w:szCs w:val="28"/>
               </w:rPr>
-              <w:instrText xml:space="preserve"> PAGEREF _Toc10067851 \h </w:instrText>
+              <w:instrText xml:space="preserve"> PAGEREF _Toc10120853 \h </w:instrText>
             </w:r>
             <w:r>
               <w:rPr>
@@ -1784,7 +1764,7 @@
                 <w:sz w:val="28"/>
                 <w:szCs w:val="28"/>
               </w:rPr>
-              <w:t>35</w:t>
+              <w:t>37</w:t>
             </w:r>
             <w:r>
               <w:rPr>
@@ -1842,7 +1822,7 @@
         <w:ind w:firstLine="709"/>
       </w:pPr>
       <w:bookmarkStart w:id="0" w:name="_Toc9974735"/>
-      <w:bookmarkStart w:id="1" w:name="_Toc10067836"/>
+      <w:bookmarkStart w:id="1" w:name="_Toc10120838"/>
       <w:r>
         <w:lastRenderedPageBreak/>
         <w:t>ВВЕДЕНИЕ</w:t>
@@ -2929,7 +2909,18 @@
           <w:sz w:val="28"/>
           <w:szCs w:val="28"/>
         </w:rPr>
-        <w:t xml:space="preserve">, которые используются в современных сервисах. Следует заметить, что уменьшение временных затрат на такие важные этапы, как настройка и изучение самого инструмента, положительно влияет на общее время тестирования программного интерфейса, а значит поиск и обнаружение дефектов в системе становится менее затратным процессом. </w:t>
+        <w:t>, которые используются в современных сервисах. Следует заметить, что уменьшение временных затрат на такие важные этапы, как настройка и изучение самого инструмента, положительно влияет на общее время тестирования программного и</w:t>
+      </w:r>
+      <w:bookmarkStart w:id="2" w:name="_GoBack"/>
+      <w:bookmarkEnd w:id="2"/>
+      <w:r>
+        <w:rPr>
+          <w:rFonts w:ascii="Times New Roman" w:hAnsi="Times New Roman" w:cs="Times New Roman"/>
+          <w:color w:val="000000" w:themeColor="text1"/>
+          <w:sz w:val="28"/>
+          <w:szCs w:val="28"/>
+        </w:rPr>
+        <w:t xml:space="preserve">нтерфейса, а значит поиск и обнаружение дефектов в системе становится менее затратным процессом. </w:t>
       </w:r>
     </w:p>
     <w:p>
@@ -3412,30 +3403,30 @@
       <w:pPr>
         <w:pStyle w:val="Heading1"/>
       </w:pPr>
-      <w:bookmarkStart w:id="2" w:name="_Toc9974736"/>
-      <w:bookmarkStart w:id="3" w:name="_Toc10067837"/>
+      <w:bookmarkStart w:id="3" w:name="_Toc9974736"/>
+      <w:bookmarkStart w:id="4" w:name="_Toc10120839"/>
       <w:r>
         <w:lastRenderedPageBreak/>
         <w:t>ГЛАВА 1. АНАЛИЗ ПРОБЛЕМНОЙ ОБЛАСТИ</w:t>
       </w:r>
-      <w:bookmarkEnd w:id="2"/>
       <w:bookmarkEnd w:id="3"/>
+      <w:bookmarkEnd w:id="4"/>
     </w:p>
     <w:p>
       <w:pPr>
         <w:pStyle w:val="Heading2"/>
         <w:ind w:firstLine="709"/>
       </w:pPr>
-      <w:bookmarkStart w:id="4" w:name="_Toc9974737"/>
-      <w:bookmarkStart w:id="5" w:name="_Toc10067838"/>
+      <w:bookmarkStart w:id="5" w:name="_Toc9974737"/>
+      <w:bookmarkStart w:id="6" w:name="_Toc10120840"/>
       <w:r>
         <w:t>1.1.</w:t>
       </w:r>
       <w:r>
         <w:t>Постановка задачи в проблемной области</w:t>
       </w:r>
-      <w:bookmarkEnd w:id="4"/>
       <w:bookmarkEnd w:id="5"/>
+      <w:bookmarkEnd w:id="6"/>
     </w:p>
     <w:p>
       <w:pPr>
@@ -3930,8 +3921,8 @@
         <w:pStyle w:val="Heading2"/>
         <w:ind w:firstLine="709"/>
       </w:pPr>
-      <w:bookmarkStart w:id="6" w:name="_Toc9974738"/>
-      <w:bookmarkStart w:id="7" w:name="_Toc10067839"/>
+      <w:bookmarkStart w:id="7" w:name="_Toc9974738"/>
+      <w:bookmarkStart w:id="8" w:name="_Toc10120841"/>
       <w:r>
         <w:lastRenderedPageBreak/>
         <w:t>1.2.</w:t>
@@ -3942,8 +3933,8 @@
       <w:r>
         <w:t xml:space="preserve"> требований к системе</w:t>
       </w:r>
-      <w:bookmarkEnd w:id="6"/>
       <w:bookmarkEnd w:id="7"/>
+      <w:bookmarkEnd w:id="8"/>
     </w:p>
     <w:p>
       <w:pPr>
@@ -5418,8 +5409,8 @@
         <w:pStyle w:val="Heading2"/>
         <w:ind w:firstLine="709"/>
       </w:pPr>
-      <w:bookmarkStart w:id="8" w:name="_Toc9974739"/>
-      <w:bookmarkStart w:id="9" w:name="_Toc10067840"/>
+      <w:bookmarkStart w:id="9" w:name="_Toc9974739"/>
+      <w:bookmarkStart w:id="10" w:name="_Toc10120842"/>
       <w:r>
         <w:lastRenderedPageBreak/>
         <w:t xml:space="preserve">1.3. </w:t>
@@ -5427,8 +5418,8 @@
       <w:r>
         <w:t>Информационная модель</w:t>
       </w:r>
-      <w:bookmarkEnd w:id="8"/>
       <w:bookmarkEnd w:id="9"/>
+      <w:bookmarkEnd w:id="10"/>
     </w:p>
     <w:p>
       <w:pPr>
@@ -5453,21 +5444,7 @@
           <w:sz w:val="28"/>
           <w:szCs w:val="28"/>
         </w:rPr>
-        <w:t>Информационная модель должна включать такое формализованное описание предметной области, которое будет</w:t>
-      </w:r>
-      <w:r>
-        <w:rPr>
-          <w:sz w:val="28"/>
-          <w:szCs w:val="28"/>
-        </w:rPr>
-        <w:t xml:space="preserve"> </w:t>
-      </w:r>
-      <w:r>
-        <w:rPr>
-          <w:sz w:val="28"/>
-          <w:szCs w:val="28"/>
-        </w:rPr>
-        <w:t>понятно любому специалисту.</w:t>
+        <w:t>Анализ постановки задач в проблемной области и сформированных требований к системе показал, что разрабатываемая система будет взаимодействовать с сущностями, основные взаимосвязи и свойства которых перечислены ниже.</w:t>
       </w:r>
     </w:p>
     <w:p>
@@ -5485,7 +5462,14 @@
           <w:sz w:val="28"/>
           <w:szCs w:val="28"/>
         </w:rPr>
-        <w:t xml:space="preserve">На основании выделенных сущностей и результатов анализа проблемной области была спроектирована </w:t>
+        <w:t>Согласно требованиям, систему может запускать либо пользователь, либо внешняя по отношению к разрабатываемой, система</w:t>
+      </w:r>
+      <w:r>
+        <w:rPr>
+          <w:sz w:val="28"/>
+          <w:szCs w:val="28"/>
+        </w:rPr>
+        <w:t xml:space="preserve">, который(-ая) имеет некоторый набор данных, сформированных от различных </w:t>
       </w:r>
       <w:r>
         <w:rPr>
@@ -5493,7 +5477,71 @@
           <w:szCs w:val="28"/>
           <w:lang w:val="en-US"/>
         </w:rPr>
-        <w:t>ER</w:t>
+        <w:t>API</w:t>
+      </w:r>
+      <w:r>
+        <w:rPr>
+          <w:sz w:val="28"/>
+          <w:szCs w:val="28"/>
+        </w:rPr>
+        <w:t xml:space="preserve">. Запуск системы требует </w:t>
+      </w:r>
+      <w:r>
+        <w:rPr>
+          <w:sz w:val="28"/>
+          <w:szCs w:val="28"/>
+        </w:rPr>
+        <w:t xml:space="preserve">наличие </w:t>
+      </w:r>
+      <w:r>
+        <w:rPr>
+          <w:sz w:val="28"/>
+          <w:szCs w:val="28"/>
+        </w:rPr>
+        <w:t>конфигурационн</w:t>
+      </w:r>
+      <w:r>
+        <w:rPr>
+          <w:sz w:val="28"/>
+          <w:szCs w:val="28"/>
+        </w:rPr>
+        <w:t>ого</w:t>
+      </w:r>
+      <w:r>
+        <w:rPr>
+          <w:sz w:val="28"/>
+          <w:szCs w:val="28"/>
+        </w:rPr>
+        <w:t xml:space="preserve"> файл</w:t>
+      </w:r>
+      <w:r>
+        <w:rPr>
+          <w:sz w:val="28"/>
+          <w:szCs w:val="28"/>
+        </w:rPr>
+        <w:t>а, возможность настройки которого имеет как внешняя система так и пользователь. Будем сч</w:t>
+      </w:r>
+      <w:r>
+        <w:rPr>
+          <w:sz w:val="28"/>
+          <w:szCs w:val="28"/>
+        </w:rPr>
+        <w:t>итать пользователя также внешней системой.</w:t>
+      </w:r>
+      <w:r>
+        <w:rPr>
+          <w:sz w:val="28"/>
+          <w:szCs w:val="28"/>
+        </w:rPr>
+        <w:t xml:space="preserve"> В ходе своей работы, разрабатываемая система формирует статистические отчеты, которые имеют либо текстовый, либо графический, либо  формат </w:t>
+      </w:r>
+      <w:r>
+        <w:rPr>
+          <w:sz w:val="28"/>
+          <w:szCs w:val="28"/>
+          <w:lang w:val="en-US"/>
+        </w:rPr>
+        <w:t>HTML</w:t>
       </w:r>
       <w:r>
         <w:rPr>
@@ -5507,59 +5555,7 @@
           <w:sz w:val="28"/>
           <w:szCs w:val="28"/>
         </w:rPr>
-        <w:t xml:space="preserve">диаграмма в нотации </w:t>
-      </w:r>
-      <w:r>
-        <w:rPr>
-          <w:sz w:val="28"/>
-          <w:szCs w:val="28"/>
-          <w:lang w:val="en-US"/>
-        </w:rPr>
-        <w:t>Crow</w:t>
-      </w:r>
-      <w:r>
-        <w:rPr>
-          <w:sz w:val="28"/>
-          <w:szCs w:val="28"/>
-        </w:rPr>
-        <w:t>’</w:t>
-      </w:r>
-      <w:r>
-        <w:rPr>
-          <w:sz w:val="28"/>
-          <w:szCs w:val="28"/>
-          <w:lang w:val="en-US"/>
-        </w:rPr>
-        <w:t>s</w:t>
-      </w:r>
-      <w:r>
-        <w:rPr>
-          <w:sz w:val="28"/>
-          <w:szCs w:val="28"/>
-        </w:rPr>
-        <w:t xml:space="preserve"> </w:t>
-      </w:r>
-      <w:r>
-        <w:rPr>
-          <w:sz w:val="28"/>
-          <w:szCs w:val="28"/>
-          <w:lang w:val="en-US"/>
-        </w:rPr>
-        <w:t>Foot</w:t>
-      </w:r>
-      <w:r>
-        <w:rPr>
-          <w:sz w:val="28"/>
-          <w:szCs w:val="28"/>
-        </w:rPr>
-        <w:t xml:space="preserve"> (</w:t>
-      </w:r>
-      <w:r>
-        <w:rPr>
-          <w:sz w:val="28"/>
-          <w:szCs w:val="28"/>
-        </w:rPr>
-        <w:t>рисунок 1).</w:t>
+        <w:t>страницы, для удобного анализа структуры тестируемого сервиса и работы системы.</w:t>
       </w:r>
     </w:p>
     <w:p>
@@ -5572,18 +5568,104 @@
           <w:szCs w:val="28"/>
         </w:rPr>
       </w:pPr>
+      <w:r>
+        <w:rPr>
+          <w:sz w:val="28"/>
+          <w:szCs w:val="28"/>
+        </w:rPr>
+        <w:t xml:space="preserve">На основании выделенных сущностей и результатов анализа проблемной области была спроектирована </w:t>
+      </w:r>
+      <w:r>
+        <w:rPr>
+          <w:sz w:val="28"/>
+          <w:szCs w:val="28"/>
+          <w:lang w:val="en-US"/>
+        </w:rPr>
+        <w:t>ER</w:t>
+      </w:r>
+      <w:r>
+        <w:rPr>
+          <w:sz w:val="28"/>
+          <w:szCs w:val="28"/>
+        </w:rPr>
+        <w:t>-</w:t>
+      </w:r>
+      <w:r>
+        <w:rPr>
+          <w:sz w:val="28"/>
+          <w:szCs w:val="28"/>
+        </w:rPr>
+        <w:t xml:space="preserve">диаграмма в нотации </w:t>
+      </w:r>
+      <w:r>
+        <w:rPr>
+          <w:sz w:val="28"/>
+          <w:szCs w:val="28"/>
+          <w:lang w:val="en-US"/>
+        </w:rPr>
+        <w:t>Crow</w:t>
+      </w:r>
+      <w:r>
+        <w:rPr>
+          <w:sz w:val="28"/>
+          <w:szCs w:val="28"/>
+        </w:rPr>
+        <w:t>’</w:t>
+      </w:r>
+      <w:r>
+        <w:rPr>
+          <w:sz w:val="28"/>
+          <w:szCs w:val="28"/>
+          <w:lang w:val="en-US"/>
+        </w:rPr>
+        <w:t>s</w:t>
+      </w:r>
+      <w:r>
+        <w:rPr>
+          <w:sz w:val="28"/>
+          <w:szCs w:val="28"/>
+        </w:rPr>
+        <w:t xml:space="preserve"> </w:t>
+      </w:r>
+      <w:r>
+        <w:rPr>
+          <w:sz w:val="28"/>
+          <w:szCs w:val="28"/>
+          <w:lang w:val="en-US"/>
+        </w:rPr>
+        <w:t>Foot</w:t>
+      </w:r>
+      <w:r>
+        <w:rPr>
+          <w:sz w:val="28"/>
+          <w:szCs w:val="28"/>
+        </w:rPr>
+        <w:t xml:space="preserve"> (</w:t>
+      </w:r>
+      <w:r>
+        <w:rPr>
+          <w:sz w:val="28"/>
+          <w:szCs w:val="28"/>
+        </w:rPr>
+        <w:t>рисунок 1).</w:t>
+      </w:r>
     </w:p>
     <w:p>
       <w:pPr>
-        <w:pBdr>
-          <w:top w:val="nil"/>
-          <w:left w:val="nil"/>
-          <w:bottom w:val="nil"/>
-          <w:right w:val="nil"/>
-          <w:between w:val="nil"/>
-          <w:bar w:val="nil"/>
-        </w:pBdr>
-        <w:jc w:val="center"/>
+        <w:spacing w:line="360" w:lineRule="auto"/>
+        <w:ind w:firstLine="709"/>
+        <w:jc w:val="both"/>
+        <w:rPr>
+          <w:sz w:val="28"/>
+          <w:szCs w:val="28"/>
+        </w:rPr>
+      </w:pPr>
+    </w:p>
+    <w:p>
+      <w:pPr>
+        <w:spacing w:line="360" w:lineRule="auto"/>
+        <w:ind w:firstLine="709"/>
+        <w:jc w:val="both"/>
         <w:rPr>
           <w:sz w:val="28"/>
           <w:szCs w:val="28"/>
@@ -5596,10 +5678,10 @@
           <w:szCs w:val="28"/>
         </w:rPr>
         <w:drawing>
-          <wp:inline distT="0" distB="0" distL="0" distR="0" wp14:anchorId="352E3C24" wp14:editId="243CD3B2">
-            <wp:extent cx="5623837" cy="2097024"/>
-            <wp:effectExtent l="0" t="0" r="2540" b="0"/>
-            <wp:docPr id="12" name="Picture 12"/>
+          <wp:inline distT="0" distB="0" distL="0" distR="0" wp14:anchorId="0A57E516" wp14:editId="0F393DDF">
+            <wp:extent cx="5542202" cy="2041864"/>
+            <wp:effectExtent l="0" t="0" r="0" b="3175"/>
+            <wp:docPr id="4" name="Picture 4"/>
             <wp:cNvGraphicFramePr>
               <a:graphicFrameLocks xmlns:a="http://schemas.openxmlformats.org/drawingml/2006/main" noChangeAspect="1"/>
             </wp:cNvGraphicFramePr>
@@ -5607,7 +5689,7 @@
               <a:graphicData uri="http://schemas.openxmlformats.org/drawingml/2006/picture">
                 <pic:pic xmlns:pic="http://schemas.openxmlformats.org/drawingml/2006/picture">
                   <pic:nvPicPr>
-                    <pic:cNvPr id="12" name="Untitled Diagram.png"/>
+                    <pic:cNvPr id="4" name="info_model.png"/>
                     <pic:cNvPicPr/>
                   </pic:nvPicPr>
                   <pic:blipFill>
@@ -5625,7 +5707,7 @@
                   <pic:spPr>
                     <a:xfrm>
                       <a:off x="0" y="0"/>
-                      <a:ext cx="5646482" cy="2105468"/>
+                      <a:ext cx="5576011" cy="2054320"/>
                     </a:xfrm>
                     <a:prstGeom prst="rect">
                       <a:avLst/>
@@ -5671,21 +5753,6 @@
           <w:szCs w:val="28"/>
         </w:rPr>
       </w:pPr>
-      <w:r>
-        <w:rPr>
-          <w:sz w:val="28"/>
-          <w:szCs w:val="28"/>
-        </w:rPr>
-        <w:t>Рис. 1 Информационная модел</w:t>
-      </w:r>
-      <w:bookmarkStart w:id="10" w:name="_Toc9974740"/>
-      <w:r>
-        <w:rPr>
-          <w:sz w:val="28"/>
-          <w:szCs w:val="28"/>
-        </w:rPr>
-        <w:t>ь</w:t>
-      </w:r>
     </w:p>
     <w:p>
       <w:pPr>
@@ -5697,29 +5764,61 @@
           <w:between w:val="nil"/>
           <w:bar w:val="nil"/>
         </w:pBdr>
-        <w:rPr>
-          <w:sz w:val="28"/>
-          <w:szCs w:val="28"/>
-        </w:rPr>
-      </w:pPr>
-      <w:r>
-        <w:rPr>
-          <w:sz w:val="28"/>
-          <w:szCs w:val="28"/>
-        </w:rPr>
-        <w:br w:type="page"/>
+        <w:jc w:val="center"/>
+        <w:rPr>
+          <w:sz w:val="28"/>
+          <w:szCs w:val="28"/>
+        </w:rPr>
+      </w:pPr>
+      <w:r>
+        <w:rPr>
+          <w:sz w:val="28"/>
+          <w:szCs w:val="28"/>
+        </w:rPr>
+        <w:t>Рис. 1 Информационная модел</w:t>
+      </w:r>
+      <w:bookmarkStart w:id="11" w:name="_Toc9974740"/>
+      <w:r>
+        <w:rPr>
+          <w:sz w:val="28"/>
+          <w:szCs w:val="28"/>
+        </w:rPr>
+        <w:t>ь</w:t>
       </w:r>
     </w:p>
     <w:p>
       <w:pPr>
+        <w:pBdr>
+          <w:top w:val="nil"/>
+          <w:left w:val="nil"/>
+          <w:bottom w:val="nil"/>
+          <w:right w:val="nil"/>
+          <w:between w:val="nil"/>
+          <w:bar w:val="nil"/>
+        </w:pBdr>
+        <w:rPr>
+          <w:sz w:val="28"/>
+          <w:szCs w:val="28"/>
+        </w:rPr>
+      </w:pPr>
+      <w:r>
+        <w:rPr>
+          <w:sz w:val="28"/>
+          <w:szCs w:val="28"/>
+        </w:rPr>
+        <w:br w:type="page"/>
+      </w:r>
+    </w:p>
+    <w:p>
+      <w:pPr>
         <w:pStyle w:val="Heading2"/>
       </w:pPr>
-      <w:bookmarkStart w:id="11" w:name="_Toc10067841"/>
+      <w:bookmarkStart w:id="12" w:name="_Toc10120843"/>
       <w:r>
         <w:lastRenderedPageBreak/>
         <w:t>1.4. Математическая модель</w:t>
       </w:r>
-      <w:bookmarkEnd w:id="11"/>
+      <w:bookmarkEnd w:id="12"/>
     </w:p>
     <w:p>
       <w:pPr>
@@ -5735,7 +5834,6 @@
         <w:rPr>
           <w:sz w:val="28"/>
           <w:szCs w:val="28"/>
-          <w:lang w:val="en-US"/>
         </w:rPr>
       </w:pPr>
       <w:r>
@@ -5749,7 +5847,6 @@
         <w:rPr>
           <w:sz w:val="28"/>
           <w:szCs w:val="28"/>
-          <w:lang w:val="en-US"/>
         </w:rPr>
         <w:t>;</w:t>
       </w:r>
@@ -5820,7 +5917,6 @@
         <w:rPr>
           <w:sz w:val="28"/>
           <w:szCs w:val="28"/>
-          <w:lang w:val="en-US"/>
         </w:rPr>
       </w:pPr>
       <w:r>
@@ -5834,7 +5930,6 @@
         <w:rPr>
           <w:sz w:val="28"/>
           <w:szCs w:val="28"/>
-          <w:lang w:val="en-US"/>
         </w:rPr>
         <w:t>;</w:t>
       </w:r>
@@ -5852,16 +5947,7 @@
           <w:sz w:val="28"/>
           <w:szCs w:val="28"/>
         </w:rPr>
-        <w:t xml:space="preserve">Множество </w:t>
-      </w:r>
-      <w:bookmarkStart w:id="12" w:name="_GoBack"/>
-      <w:bookmarkEnd w:id="12"/>
-      <w:r>
-        <w:rPr>
-          <w:sz w:val="28"/>
-          <w:szCs w:val="28"/>
-        </w:rPr>
-        <w:t>запросов состоит из отдельных запросов. Следовательно сам процесс тестирования, сводится к процессу построения запросов.</w:t>
+        <w:t>Множество запросов состоит из отдельных запросов. Следовательно сам процесс тестирования, сводится к процессу построения запросов.</w:t>
       </w:r>
     </w:p>
     <w:p>
@@ -7271,7 +7357,15 @@
           <w:szCs w:val="28"/>
           <w:lang w:val="en-US"/>
         </w:rPr>
-        <w:t xml:space="preserve">x </w:t>
+        <w:t>x</w:t>
+      </w:r>
+      <w:r>
+        <w:rPr>
+          <w:i/>
+          <w:sz w:val="28"/>
+          <w:szCs w:val="28"/>
+        </w:rPr>
+        <w:t xml:space="preserve"> </w:t>
       </w:r>
       <w:r>
         <w:rPr>
@@ -7301,7 +7395,6 @@
         <w:rPr>
           <w:sz w:val="28"/>
           <w:szCs w:val="28"/>
-          <w:lang w:val="en-US"/>
         </w:rPr>
         <w:t xml:space="preserve"> – </w:t>
       </w:r>
@@ -7768,12 +7861,12 @@
         <w:pStyle w:val="Heading1"/>
         <w:ind w:firstLine="709"/>
       </w:pPr>
-      <w:bookmarkStart w:id="13" w:name="_Toc10067842"/>
+      <w:bookmarkStart w:id="13" w:name="_Toc10120844"/>
       <w:r>
         <w:lastRenderedPageBreak/>
         <w:t>ГЛАВА 2. ПРОЕКТИРОВАНИЕ</w:t>
       </w:r>
-      <w:bookmarkEnd w:id="10"/>
+      <w:bookmarkEnd w:id="11"/>
       <w:bookmarkEnd w:id="13"/>
     </w:p>
     <w:p>
@@ -7785,7 +7878,7 @@
         </w:rPr>
       </w:pPr>
       <w:bookmarkStart w:id="14" w:name="_Toc9974741"/>
-      <w:bookmarkStart w:id="15" w:name="_Toc10067843"/>
+      <w:bookmarkStart w:id="15" w:name="_Toc10120845"/>
       <w:r>
         <w:t xml:space="preserve">2.1. </w:t>
       </w:r>
@@ -8341,7 +8434,7 @@
         <w:ind w:firstLine="709"/>
       </w:pPr>
       <w:bookmarkStart w:id="16" w:name="_Toc9974742"/>
-      <w:bookmarkStart w:id="17" w:name="_Toc10067844"/>
+      <w:bookmarkStart w:id="17" w:name="_Toc10120846"/>
       <w:r>
         <w:lastRenderedPageBreak/>
         <w:t xml:space="preserve">2.2. </w:t>
@@ -8613,7 +8706,7 @@
         <w:br w:type="page"/>
       </w:r>
       <w:bookmarkStart w:id="18" w:name="_Toc9974743"/>
-      <w:bookmarkStart w:id="19" w:name="_Toc10067845"/>
+      <w:bookmarkStart w:id="19" w:name="_Toc10120847"/>
       <w:r>
         <w:lastRenderedPageBreak/>
         <w:t xml:space="preserve">2.3. </w:t>
@@ -9238,7 +9331,7 @@
         <w:ind w:firstLine="709"/>
       </w:pPr>
       <w:bookmarkStart w:id="20" w:name="_Toc9974744"/>
-      <w:bookmarkStart w:id="21" w:name="_Toc10067846"/>
+      <w:bookmarkStart w:id="21" w:name="_Toc10120848"/>
       <w:r>
         <w:lastRenderedPageBreak/>
         <w:t>ГЛАВА 3. РЕАЛИЗАЦИЯ</w:t>
@@ -9252,7 +9345,7 @@
         <w:ind w:firstLine="709"/>
       </w:pPr>
       <w:bookmarkStart w:id="22" w:name="_Toc9974745"/>
-      <w:bookmarkStart w:id="23" w:name="_Toc10067847"/>
+      <w:bookmarkStart w:id="23" w:name="_Toc10120849"/>
       <w:r>
         <w:t xml:space="preserve">3.1. </w:t>
       </w:r>
@@ -10388,7 +10481,7 @@
         <w:ind w:firstLine="709"/>
       </w:pPr>
       <w:bookmarkStart w:id="24" w:name="_Toc9974746"/>
-      <w:bookmarkStart w:id="25" w:name="_Toc10067848"/>
+      <w:bookmarkStart w:id="25" w:name="_Toc10120850"/>
       <w:r>
         <w:lastRenderedPageBreak/>
         <w:t xml:space="preserve">3.2. </w:t>
@@ -10770,12 +10863,21 @@
           <w:sz w:val="28"/>
           <w:szCs w:val="28"/>
         </w:rPr>
-        <w:t xml:space="preserve"> и провести улучшение кода при необходимости. Данная техника </w:t>
-      </w:r>
-      <w:r>
-        <w:rPr>
-          <w:sz w:val="28"/>
-          <w:szCs w:val="28"/>
+        <w:t xml:space="preserve"> и провести улучшение кода при необходимости. </w:t>
+      </w:r>
+      <w:r>
+        <w:rPr>
+          <w:sz w:val="28"/>
+          <w:szCs w:val="28"/>
+          <w:highlight w:val="lightGray"/>
+        </w:rPr>
+        <w:t xml:space="preserve">Данная техника </w:t>
+      </w:r>
+      <w:r>
+        <w:rPr>
+          <w:sz w:val="28"/>
+          <w:szCs w:val="28"/>
+          <w:highlight w:val="lightGray"/>
         </w:rPr>
         <w:t>была в</w:t>
       </w:r>
@@ -10783,6 +10885,7 @@
         <w:rPr>
           <w:sz w:val="28"/>
           <w:szCs w:val="28"/>
+          <w:highlight w:val="lightGray"/>
         </w:rPr>
         <w:t xml:space="preserve">ыбрана </w:t>
       </w:r>
@@ -10790,6 +10893,7 @@
         <w:rPr>
           <w:sz w:val="28"/>
           <w:szCs w:val="28"/>
+          <w:highlight w:val="lightGray"/>
         </w:rPr>
         <w:t>из-за того, что</w:t>
       </w:r>
@@ -10797,6 +10901,7 @@
         <w:rPr>
           <w:sz w:val="28"/>
           <w:szCs w:val="28"/>
+          <w:highlight w:val="lightGray"/>
         </w:rPr>
         <w:t xml:space="preserve"> </w:t>
       </w:r>
@@ -10804,6 +10909,7 @@
         <w:rPr>
           <w:sz w:val="28"/>
           <w:szCs w:val="28"/>
+          <w:highlight w:val="lightGray"/>
         </w:rPr>
         <w:t>б</w:t>
       </w:r>
@@ -10811,6 +10917,7 @@
         <w:rPr>
           <w:sz w:val="28"/>
           <w:szCs w:val="28"/>
+          <w:highlight w:val="lightGray"/>
         </w:rPr>
         <w:t xml:space="preserve">езопасность написания программ на выбранном языке программирования для реализации системы требует тщательного прокрытия большого количества участков кода из-за появления скрытых ошибок, </w:t>
       </w:r>
@@ -10818,6 +10925,7 @@
         <w:rPr>
           <w:sz w:val="28"/>
           <w:szCs w:val="28"/>
+          <w:highlight w:val="lightGray"/>
         </w:rPr>
         <w:t>которые связаны,</w:t>
       </w:r>
@@ -10825,6 +10933,7 @@
         <w:rPr>
           <w:sz w:val="28"/>
           <w:szCs w:val="28"/>
+          <w:highlight w:val="lightGray"/>
         </w:rPr>
         <w:t xml:space="preserve"> </w:t>
       </w:r>
@@ -10832,6 +10941,7 @@
         <w:rPr>
           <w:sz w:val="28"/>
           <w:szCs w:val="28"/>
+          <w:highlight w:val="lightGray"/>
         </w:rPr>
         <w:t>в большинстве случаев</w:t>
       </w:r>
@@ -10839,6 +10949,7 @@
         <w:rPr>
           <w:sz w:val="28"/>
           <w:szCs w:val="28"/>
+          <w:highlight w:val="lightGray"/>
         </w:rPr>
         <w:t>,</w:t>
       </w:r>
@@ -10846,8 +10957,16 @@
         <w:rPr>
           <w:sz w:val="28"/>
           <w:szCs w:val="28"/>
-        </w:rPr>
-        <w:t xml:space="preserve"> с динамической типизацией языка. Таким образом, каждый модуль уже имеет готовый набор тест</w:t>
+          <w:highlight w:val="lightGray"/>
+        </w:rPr>
+        <w:t xml:space="preserve"> с динамической типизацией языка</w:t>
+      </w:r>
+      <w:r>
+        <w:rPr>
+          <w:sz w:val="28"/>
+          <w:szCs w:val="28"/>
+        </w:rPr>
+        <w:t>. Таким образом, каждый модуль уже имеет готовый набор тест</w:t>
       </w:r>
       <w:r>
         <w:rPr>
@@ -11153,14 +11272,35 @@
           <w:szCs w:val="28"/>
         </w:rPr>
         <w:lastRenderedPageBreak/>
-        <w:t>В связи с тем, что модули уже были разработаны, во время проведения интеграционного тестирования, будем использовать</w:t>
-      </w:r>
-      <w:r>
-        <w:rPr>
-          <w:sz w:val="28"/>
-          <w:szCs w:val="28"/>
-        </w:rPr>
-        <w:t xml:space="preserve"> подход «снизу вверх», в соответсвии с которым, все модули, процедуры и функции собираются воедино и тестируются. Таким образом, были выявлены следующие критические для системы дефекты:</w:t>
+        <w:t xml:space="preserve">В связи с тем, что модули уже были разработаны, во время проведения интеграционного тестирования, </w:t>
+      </w:r>
+      <w:r>
+        <w:rPr>
+          <w:sz w:val="28"/>
+          <w:szCs w:val="28"/>
+        </w:rPr>
+        <w:t>использовался</w:t>
+      </w:r>
+      <w:r>
+        <w:rPr>
+          <w:sz w:val="28"/>
+          <w:szCs w:val="28"/>
+        </w:rPr>
+        <w:t xml:space="preserve"> подход «снизу вверх», в соответс</w:t>
+      </w:r>
+      <w:r>
+        <w:rPr>
+          <w:sz w:val="28"/>
+          <w:szCs w:val="28"/>
+        </w:rPr>
+        <w:t>т</w:t>
+      </w:r>
+      <w:r>
+        <w:rPr>
+          <w:sz w:val="28"/>
+          <w:szCs w:val="28"/>
+        </w:rPr>
+        <w:t>вии с которым, все модули, процедуры и функции собираются воедино и тестируются. Таким образом, были выявлены следующие критические для системы дефекты:</w:t>
       </w:r>
     </w:p>
     <w:p>
@@ -11460,7 +11600,7 @@
           <w:sz w:val="28"/>
           <w:szCs w:val="28"/>
         </w:rPr>
-        <w:t xml:space="preserve">неоднократно проведен процесс тестирования на текущем уровне. Таким образом, во время интеграционного тестирования был  выявлен примерно 31 дефект, 10 из которых, являлись критическими. Было решено закончить </w:t>
+        <w:t xml:space="preserve">неоднократно проведен процесс тестирования на текущем уровне. Таким образом, во время интеграционного тестирования был  выявлен  31 дефект, 10 из которых, являлись критическими. Было решено закончить </w:t>
       </w:r>
       <w:r>
         <w:rPr>
@@ -11527,7 +11667,7 @@
           <w:sz w:val="28"/>
           <w:szCs w:val="28"/>
         </w:rPr>
-        <w:t>Основной задачей системного тестирования является проверка всех требований к системе, при этом на этом уровне можно обнаружить дефекты, связан</w:t>
+        <w:t>Основной задачей системного тестирования является проверка всех требований к системе, при этом на этом уровне можно обнаружить дефекты, связанные с непредусмотренными сценариями использования. При выполнении си</w:t>
       </w:r>
       <w:r>
         <w:rPr>
@@ -11535,7 +11675,7 @@
           <w:szCs w:val="28"/>
         </w:rPr>
         <w:lastRenderedPageBreak/>
-        <w:t>ные с непредусмотренными сценариями использования. При выполнении системного тестирования был использован подход на базе требований, в соответствии с котором, для каждого требования пишутся тестовые случаи</w:t>
+        <w:t>стемного тестирования был использован подход на базе требований, в соответствии с котором, для каждого требования пишутся тестовые случаи</w:t>
       </w:r>
       <w:r>
         <w:rPr>
@@ -15812,22 +15952,419 @@
           <w:szCs w:val="28"/>
         </w:rPr>
       </w:pPr>
-      <w:r>
-        <w:rPr>
-          <w:sz w:val="28"/>
-          <w:szCs w:val="28"/>
-        </w:rPr>
-        <w:br w:type="page"/>
-      </w:r>
     </w:p>
     <w:p>
       <w:pPr>
+        <w:pBdr>
+          <w:top w:val="nil"/>
+          <w:left w:val="nil"/>
+          <w:bottom w:val="nil"/>
+          <w:right w:val="nil"/>
+          <w:between w:val="nil"/>
+          <w:bar w:val="nil"/>
+        </w:pBdr>
+        <w:spacing w:line="360" w:lineRule="auto"/>
+        <w:ind w:firstLine="709"/>
+        <w:jc w:val="both"/>
+        <w:rPr>
+          <w:sz w:val="28"/>
+          <w:szCs w:val="28"/>
+        </w:rPr>
+      </w:pPr>
+      <w:r>
+        <w:rPr>
+          <w:sz w:val="28"/>
+          <w:szCs w:val="28"/>
+        </w:rPr>
+        <w:t>К заключительному уровню тестирования системы относится приёмочный уровень, представляющий из себя процесс тестирования, который проверяет соответс</w:t>
+      </w:r>
+      <w:r>
+        <w:rPr>
+          <w:sz w:val="28"/>
+          <w:szCs w:val="28"/>
+        </w:rPr>
+        <w:t>т</w:t>
+      </w:r>
+      <w:r>
+        <w:rPr>
+          <w:sz w:val="28"/>
+          <w:szCs w:val="28"/>
+        </w:rPr>
+        <w:t xml:space="preserve">вие системы сформированным требованиям и приёмочным критериям. В связи с тем, что на системном уровне процесс тестирования системы </w:t>
+      </w:r>
+      <w:r>
+        <w:rPr>
+          <w:sz w:val="28"/>
+          <w:szCs w:val="28"/>
+        </w:rPr>
+        <w:t>проводился</w:t>
+      </w:r>
+      <w:r>
+        <w:rPr>
+          <w:sz w:val="28"/>
+          <w:szCs w:val="28"/>
+        </w:rPr>
+        <w:t xml:space="preserve"> на машине, </w:t>
+      </w:r>
+      <w:r>
+        <w:rPr>
+          <w:sz w:val="28"/>
+          <w:szCs w:val="28"/>
+        </w:rPr>
+        <w:t>аппаратное</w:t>
+      </w:r>
+      <w:r>
+        <w:rPr>
+          <w:sz w:val="28"/>
+          <w:szCs w:val="28"/>
+        </w:rPr>
+        <w:t xml:space="preserve"> и программное обеспечение которой, отлича</w:t>
+      </w:r>
+      <w:r>
+        <w:rPr>
+          <w:sz w:val="28"/>
+          <w:szCs w:val="28"/>
+        </w:rPr>
+        <w:t>е</w:t>
+      </w:r>
+      <w:r>
+        <w:rPr>
+          <w:sz w:val="28"/>
+          <w:szCs w:val="28"/>
+        </w:rPr>
+        <w:t>тся от</w:t>
+      </w:r>
+      <w:r>
+        <w:rPr>
+          <w:sz w:val="28"/>
+          <w:szCs w:val="28"/>
+        </w:rPr>
+        <w:t xml:space="preserve"> обеспечения </w:t>
+      </w:r>
+      <w:r>
+        <w:rPr>
+          <w:sz w:val="28"/>
+          <w:szCs w:val="28"/>
+        </w:rPr>
+        <w:t>эксплуатационных машин организаци</w:t>
+      </w:r>
+      <w:r>
+        <w:rPr>
+          <w:sz w:val="28"/>
+          <w:szCs w:val="28"/>
+        </w:rPr>
+        <w:t>и, то было принято решение, провести сначала операционное тестирование, а затем пользовательское.</w:t>
+      </w:r>
+      <w:r>
+        <w:rPr>
+          <w:sz w:val="28"/>
+          <w:szCs w:val="28"/>
+        </w:rPr>
+        <w:t xml:space="preserve"> Организация «КИБЕРТОНИКА» использует только виртуальные машины из которых были  выбраны две  разные модели по аппаратному обеспеспению для </w:t>
+      </w:r>
+      <w:r>
+        <w:rPr>
+          <w:sz w:val="28"/>
+          <w:szCs w:val="28"/>
+        </w:rPr>
+        <w:t>получения более полной</w:t>
+      </w:r>
+      <w:r>
+        <w:rPr>
+          <w:sz w:val="28"/>
+          <w:szCs w:val="28"/>
+        </w:rPr>
+        <w:t xml:space="preserve"> информации</w:t>
+      </w:r>
+      <w:r>
+        <w:rPr>
+          <w:sz w:val="28"/>
+          <w:szCs w:val="28"/>
+        </w:rPr>
+        <w:t xml:space="preserve"> о поведении системы в разных эксплуатационных средах. Первая модель представляет из себя машину с</w:t>
+      </w:r>
+      <w:r>
+        <w:rPr>
+          <w:sz w:val="28"/>
+          <w:szCs w:val="28"/>
+        </w:rPr>
+        <w:t xml:space="preserve">о следующим аппаратным и программным обеспечением: процессор </w:t>
+      </w:r>
+      <w:r>
+        <w:rPr>
+          <w:sz w:val="28"/>
+          <w:szCs w:val="28"/>
+          <w:lang w:val="en-US"/>
+        </w:rPr>
+        <w:t>Intel</w:t>
+      </w:r>
+      <w:r>
+        <w:rPr>
+          <w:sz w:val="28"/>
+          <w:szCs w:val="28"/>
+        </w:rPr>
+        <w:t>(</w:t>
+      </w:r>
+      <w:r>
+        <w:rPr>
+          <w:sz w:val="28"/>
+          <w:szCs w:val="28"/>
+          <w:lang w:val="en-US"/>
+        </w:rPr>
+        <w:t>R</w:t>
+      </w:r>
+      <w:r>
+        <w:rPr>
+          <w:sz w:val="28"/>
+          <w:szCs w:val="28"/>
+        </w:rPr>
+        <w:t xml:space="preserve">) </w:t>
+      </w:r>
+      <w:r>
+        <w:rPr>
+          <w:sz w:val="28"/>
+          <w:szCs w:val="28"/>
+          <w:lang w:val="en-US"/>
+        </w:rPr>
+        <w:t>Xeon</w:t>
+      </w:r>
+      <w:r>
+        <w:rPr>
+          <w:sz w:val="28"/>
+          <w:szCs w:val="28"/>
+        </w:rPr>
+        <w:t>(</w:t>
+      </w:r>
+      <w:r>
+        <w:rPr>
+          <w:sz w:val="28"/>
+          <w:szCs w:val="28"/>
+          <w:lang w:val="en-US"/>
+        </w:rPr>
+        <w:t>R</w:t>
+      </w:r>
+      <w:r>
+        <w:rPr>
+          <w:sz w:val="28"/>
+          <w:szCs w:val="28"/>
+        </w:rPr>
+        <w:t xml:space="preserve">) </w:t>
+      </w:r>
+      <w:r>
+        <w:rPr>
+          <w:sz w:val="28"/>
+          <w:szCs w:val="28"/>
+          <w:lang w:val="en-US"/>
+        </w:rPr>
+        <w:t>Platinum</w:t>
+      </w:r>
+      <w:r>
+        <w:rPr>
+          <w:sz w:val="28"/>
+          <w:szCs w:val="28"/>
+        </w:rPr>
+        <w:t xml:space="preserve"> 8175</w:t>
+      </w:r>
+      <w:r>
+        <w:rPr>
+          <w:sz w:val="28"/>
+          <w:szCs w:val="28"/>
+          <w:lang w:val="en-US"/>
+        </w:rPr>
+        <w:t>M</w:t>
+      </w:r>
+      <w:r>
+        <w:rPr>
+          <w:sz w:val="28"/>
+          <w:szCs w:val="28"/>
+        </w:rPr>
+        <w:t xml:space="preserve"> с частотой 2,5 ГГц, 1 ядро, с размером кэша данных и инструкций 32 кБайта, кэша второго уровня 1024 кБайт и кэшем третьего уровня 33792 кБайт, твердотельный накопитель</w:t>
+      </w:r>
+      <w:r>
+        <w:rPr>
+          <w:sz w:val="28"/>
+          <w:szCs w:val="28"/>
+        </w:rPr>
+        <w:t xml:space="preserve"> с файловой системой </w:t>
+      </w:r>
+      <w:r>
+        <w:rPr>
+          <w:sz w:val="28"/>
+          <w:szCs w:val="28"/>
+          <w:lang w:val="en-US"/>
+        </w:rPr>
+        <w:t>Ext</w:t>
+      </w:r>
+      <w:r>
+        <w:rPr>
+          <w:sz w:val="28"/>
+          <w:szCs w:val="28"/>
+        </w:rPr>
+        <w:t>4</w:t>
+      </w:r>
+      <w:r>
+        <w:rPr>
+          <w:sz w:val="28"/>
+          <w:szCs w:val="28"/>
+        </w:rPr>
+        <w:t>, операционная система</w:t>
+      </w:r>
+      <w:r>
+        <w:rPr>
+          <w:sz w:val="28"/>
+          <w:szCs w:val="28"/>
+        </w:rPr>
+        <w:t xml:space="preserve"> </w:t>
+      </w:r>
+      <w:r>
+        <w:rPr>
+          <w:sz w:val="28"/>
+          <w:szCs w:val="28"/>
+          <w:lang w:val="en-US"/>
+        </w:rPr>
+        <w:t>Ubuntu</w:t>
+      </w:r>
+      <w:r>
+        <w:rPr>
+          <w:sz w:val="28"/>
+          <w:szCs w:val="28"/>
+        </w:rPr>
+        <w:t xml:space="preserve">, версии </w:t>
+      </w:r>
+      <w:r>
+        <w:rPr>
+          <w:sz w:val="28"/>
+          <w:szCs w:val="28"/>
+        </w:rPr>
+        <w:lastRenderedPageBreak/>
+        <w:t>16.04</w:t>
+      </w:r>
+      <w:r>
+        <w:rPr>
+          <w:sz w:val="28"/>
+          <w:szCs w:val="28"/>
+        </w:rPr>
+        <w:t>. Вторая модель отличается от первой только в четверо большим количеством ядер и увеличенным размером оперативной памяти до 8 гБайт.</w:t>
+      </w:r>
+    </w:p>
+    <w:p>
+      <w:pPr>
+        <w:pBdr>
+          <w:top w:val="nil"/>
+          <w:left w:val="nil"/>
+          <w:bottom w:val="nil"/>
+          <w:right w:val="nil"/>
+          <w:between w:val="nil"/>
+          <w:bar w:val="nil"/>
+        </w:pBdr>
+        <w:spacing w:line="360" w:lineRule="auto"/>
+        <w:ind w:firstLine="709"/>
+        <w:jc w:val="both"/>
+        <w:rPr>
+          <w:sz w:val="28"/>
+          <w:szCs w:val="28"/>
+        </w:rPr>
+      </w:pPr>
+      <w:r>
+        <w:rPr>
+          <w:sz w:val="28"/>
+          <w:szCs w:val="28"/>
+        </w:rPr>
+        <w:t>Испытания показали, что система корректно работала в эксплуатационной среде согласно сформированным требованиям. При возникновении ошибок в одном из модуле системы, а также при возникновении ошибок в сети, система выдовала соответствующие сообщения об ошибках, производила откат перезаписи файлов и корректно завершала работу.</w:t>
+      </w:r>
+    </w:p>
+    <w:p>
+      <w:pPr>
+        <w:pBdr>
+          <w:top w:val="nil"/>
+          <w:left w:val="nil"/>
+          <w:bottom w:val="nil"/>
+          <w:right w:val="nil"/>
+          <w:between w:val="nil"/>
+          <w:bar w:val="nil"/>
+        </w:pBdr>
+        <w:spacing w:line="360" w:lineRule="auto"/>
+        <w:ind w:firstLine="709"/>
+        <w:jc w:val="both"/>
+        <w:rPr>
+          <w:sz w:val="28"/>
+          <w:szCs w:val="28"/>
+        </w:rPr>
+      </w:pPr>
+      <w:r>
+        <w:rPr>
+          <w:sz w:val="28"/>
+          <w:szCs w:val="28"/>
+        </w:rPr>
+        <w:t>Пользовательское</w:t>
+      </w:r>
+      <w:r>
+        <w:rPr>
+          <w:sz w:val="28"/>
+          <w:szCs w:val="28"/>
+        </w:rPr>
+        <w:t xml:space="preserve"> </w:t>
+      </w:r>
+      <w:r>
+        <w:rPr>
+          <w:sz w:val="28"/>
+          <w:szCs w:val="28"/>
+        </w:rPr>
+        <w:t xml:space="preserve">тестирование </w:t>
+      </w:r>
+      <w:r>
+        <w:rPr>
+          <w:sz w:val="28"/>
+          <w:szCs w:val="28"/>
+        </w:rPr>
+        <w:t>[</w:t>
+      </w:r>
+      <w:r>
+        <w:rPr>
+          <w:sz w:val="28"/>
+          <w:szCs w:val="28"/>
+        </w:rPr>
+        <w:t>черновик</w:t>
+      </w:r>
+      <w:r>
+        <w:rPr>
+          <w:sz w:val="28"/>
+          <w:szCs w:val="28"/>
+        </w:rPr>
+        <w:t>]</w:t>
+      </w:r>
+    </w:p>
+    <w:p>
+      <w:pPr>
+        <w:pBdr>
+          <w:top w:val="nil"/>
+          <w:left w:val="nil"/>
+          <w:bottom w:val="nil"/>
+          <w:right w:val="nil"/>
+          <w:between w:val="nil"/>
+          <w:bar w:val="nil"/>
+        </w:pBdr>
+        <w:rPr>
+          <w:sz w:val="28"/>
+          <w:szCs w:val="28"/>
+        </w:rPr>
+      </w:pPr>
+      <w:r>
+        <w:rPr>
+          <w:sz w:val="28"/>
+          <w:szCs w:val="28"/>
+        </w:rPr>
+        <w:br w:type="page"/>
+      </w:r>
+    </w:p>
+    <w:p>
+      <w:pPr>
         <w:pStyle w:val="Heading2"/>
         <w:rPr>
           <w:szCs w:val="28"/>
         </w:rPr>
       </w:pPr>
-      <w:bookmarkStart w:id="27" w:name="_Toc10067849"/>
+      <w:bookmarkStart w:id="27" w:name="_Toc10120851"/>
       <w:r>
         <w:lastRenderedPageBreak/>
         <w:t xml:space="preserve">3.4. </w:t>
@@ -15869,7 +16406,7 @@
         <w:ind w:firstLine="709"/>
       </w:pPr>
       <w:bookmarkStart w:id="28" w:name="_Toc9974748"/>
-      <w:bookmarkStart w:id="29" w:name="_Toc10067850"/>
+      <w:bookmarkStart w:id="29" w:name="_Toc10120852"/>
       <w:r>
         <w:lastRenderedPageBreak/>
         <w:t>Заключение</w:t>
@@ -15906,7 +16443,7 @@
         <w:pStyle w:val="Heading1"/>
       </w:pPr>
       <w:bookmarkStart w:id="30" w:name="_Toc9974749"/>
-      <w:bookmarkStart w:id="31" w:name="_Toc10067851"/>
+      <w:bookmarkStart w:id="31" w:name="_Toc10120853"/>
       <w:r>
         <w:lastRenderedPageBreak/>
         <w:t>П</w:t>
@@ -15989,6 +16526,11 @@
         <w:docPartUnique/>
       </w:docPartObj>
     </w:sdtPr>
+    <w:sdtEndPr>
+      <w:rPr>
+        <w:rStyle w:val="PageNumber"/>
+      </w:rPr>
+    </w:sdtEndPr>
     <w:sdtContent>
       <w:p>
         <w:pPr>
@@ -16040,6 +16582,11 @@
         <w:docPartUnique/>
       </w:docPartObj>
     </w:sdtPr>
+    <w:sdtEndPr>
+      <w:rPr>
+        <w:rStyle w:val="PageNumber"/>
+      </w:rPr>
+    </w:sdtEndPr>
     <w:sdtContent>
       <w:p>
         <w:pPr>
@@ -22935,7 +23482,7 @@
 </file>
 
 <file path=customXml/itemProps1.xml><?xml version="1.0" encoding="utf-8"?>
-<ds:datastoreItem xmlns:ds="http://schemas.openxmlformats.org/officeDocument/2006/customXml" ds:itemID="{D4C534CB-25E8-6A44-8E1A-F8B5F1595A7F}">
+<ds:datastoreItem xmlns:ds="http://schemas.openxmlformats.org/officeDocument/2006/customXml" ds:itemID="{0F3CB713-4D6E-B545-867C-6A105B1C2334}">
   <ds:schemaRefs>
     <ds:schemaRef ds:uri="http://schemas.openxmlformats.org/officeDocument/2006/bibliography"/>
   </ds:schemaRefs>

</xml_diff>